<commit_message>
Final year project folder
</commit_message>
<xml_diff>
--- a/Contemporary Physics/Non linear Optics in Quantum materials/Topic.docx
+++ b/Contemporary Physics/Non linear Optics in Quantum materials/Topic.docx
@@ -5,8 +5,12 @@
     <w:p>
       <w:pPr>
         <w:rPr>
+          <w:rFonts w:ascii="AppleSystemUIFont" w:hAnsi="AppleSystemUIFont" w:cs="AppleSystemUIFont"/>
           <w:b/>
           <w:bCs/>
+          <w:kern w:val="0"/>
+          <w:sz w:val="26"/>
+          <w:szCs w:val="26"/>
         </w:rPr>
       </w:pPr>
       <w:r>
@@ -29,6 +33,44 @@
         </w:rPr>
         <w:t>in graphene</w:t>
       </w:r>
+    </w:p>
+    <w:p>
+      <w:pPr>
+        <w:rPr>
+          <w:rFonts w:ascii="AppleSystemUIFont" w:hAnsi="AppleSystemUIFont" w:cs="AppleSystemUIFont"/>
+          <w:b/>
+          <w:bCs/>
+          <w:kern w:val="0"/>
+          <w:sz w:val="26"/>
+          <w:szCs w:val="26"/>
+        </w:rPr>
+      </w:pPr>
+    </w:p>
+    <w:p>
+      <w:pPr>
+        <w:rPr>
+          <w:b/>
+          <w:bCs/>
+        </w:rPr>
+      </w:pPr>
+      <w:hyperlink r:id="rId6" w:history="1">
+        <w:r>
+          <w:rPr>
+            <w:rStyle w:val="Hyperlink"/>
+            <w:b/>
+            <w:bCs/>
+          </w:rPr>
+          <w:t>https://walther.quantum.at/research/nonlinear-photonic-quantum-gates/</w:t>
+        </w:r>
+      </w:hyperlink>
+    </w:p>
+    <w:p>
+      <w:pPr>
+        <w:rPr>
+          <w:b/>
+          <w:bCs/>
+        </w:rPr>
+      </w:pPr>
     </w:p>
     <w:sectPr>
       <w:pgSz w:w="11906" w:h="16838"/>
@@ -544,6 +586,29 @@
     <w:uiPriority w:val="99"/>
     <w:rsid w:val="00F273F3"/>
   </w:style>
+  <w:style w:type="character" w:styleId="Hyperlink">
+    <w:name w:val="Hyperlink"/>
+    <w:basedOn w:val="DefaultParagraphFont"/>
+    <w:uiPriority w:val="99"/>
+    <w:unhideWhenUsed/>
+    <w:rsid w:val="00195B5E"/>
+    <w:rPr>
+      <w:color w:val="0563C1" w:themeColor="hyperlink"/>
+      <w:u w:val="single"/>
+    </w:rPr>
+  </w:style>
+  <w:style w:type="character" w:styleId="UnresolvedMention">
+    <w:name w:val="Unresolved Mention"/>
+    <w:basedOn w:val="DefaultParagraphFont"/>
+    <w:uiPriority w:val="99"/>
+    <w:semiHidden/>
+    <w:unhideWhenUsed/>
+    <w:rsid w:val="00195B5E"/>
+    <w:rPr>
+      <w:color w:val="605E5C"/>
+      <w:shd w:val="clear" w:color="auto" w:fill="E1DFDD"/>
+    </w:rPr>
+  </w:style>
 </w:styles>
 </file>
 

</xml_diff>